<commit_message>
Unenrollment working. Updated word doc as well.
</commit_message>
<xml_diff>
--- a/NeedsFixNow.docx
+++ b/NeedsFixNow.docx
@@ -4,6 +4,9 @@
   <w:body>
     <w:p>
       <w:r>
+        <w:rPr>
+          <w:highlight w:val="yellow"/>
+        </w:rPr>
         <w:t>Un-enrolling student – can’t confirm the confirmation message as it does not appear to be successfully unenrolling the student</w:t>
       </w:r>
     </w:p>
@@ -16,8 +19,16 @@
         </w:numPr>
       </w:pPr>
       <w:r>
+        <w:rPr>
+          <w:highlight w:val="yellow"/>
+        </w:rPr>
         <w:t>Also, no error message for un-enroll student</w:t>
       </w:r>
+      <w:r>
+        <w:t xml:space="preserve"> JG</w:t>
+      </w:r>
+      <w:bookmarkStart w:id="0" w:name="_GoBack"/>
+      <w:bookmarkEnd w:id="0"/>
     </w:p>
     <w:p/>
     <w:p>
@@ -89,8 +100,6 @@
       <w:r>
         <w:t xml:space="preserve"> set </w:t>
       </w:r>
-      <w:bookmarkStart w:id="0" w:name="_GoBack"/>
-      <w:bookmarkEnd w:id="0"/>
       <w:r>
         <w:t>so the current year is the default.</w:t>
       </w:r>

</xml_diff>

<commit_message>
Fixed nav bar issues
</commit_message>
<xml_diff>
--- a/NeedsFixNow.docx
+++ b/NeedsFixNow.docx
@@ -259,14 +259,28 @@
     <w:p/>
     <w:p>
       <w:r>
+        <w:rPr>
+          <w:highlight w:val="yellow"/>
+        </w:rPr>
         <w:t>A</w:t>
       </w:r>
       <w:r>
+        <w:rPr>
+          <w:highlight w:val="yellow"/>
+        </w:rPr>
         <w:t>s</w:t>
       </w:r>
       <w:r>
+        <w:rPr>
+          <w:highlight w:val="yellow"/>
+        </w:rPr>
         <w:t>sign Course error page has no nav bar.</w:t>
       </w:r>
+      <w:r>
+        <w:t xml:space="preserve"> </w:t>
+      </w:r>
+      <w:bookmarkStart w:id="0" w:name="_GoBack"/>
+      <w:bookmarkEnd w:id="0"/>
     </w:p>
     <w:p>
       <w:r>
@@ -353,18 +367,25 @@
         </w:rPr>
         <w:t>search student say Search/Edit Student</w:t>
       </w:r>
-      <w:bookmarkStart w:id="0" w:name="_GoBack"/>
-      <w:bookmarkEnd w:id="0"/>
     </w:p>
     <w:p/>
     <w:p>
       <w:proofErr w:type="spellStart"/>
       <w:r>
+        <w:rPr>
+          <w:highlight w:val="yellow"/>
+        </w:rPr>
         <w:t>assignCourse</w:t>
       </w:r>
       <w:proofErr w:type="spellEnd"/>
       <w:r>
+        <w:rPr>
+          <w:highlight w:val="yellow"/>
+        </w:rPr>
         <w:t xml:space="preserve"> has no bottom nav bar</w:t>
+      </w:r>
+      <w:r>
+        <w:t xml:space="preserve"> SC</w:t>
       </w:r>
     </w:p>
     <w:p/>

</xml_diff>

<commit_message>
Student name in Assign course. Back button in report card.
</commit_message>
<xml_diff>
--- a/NeedsFixNow.docx
+++ b/NeedsFixNow.docx
@@ -30,36 +30,29 @@
     </w:p>
     <w:p/>
     <w:p>
-      <w:r>
-        <w:t xml:space="preserve">Assign Mark - </w:t>
-      </w:r>
-      <w:r>
-        <w:t>I think we should put the confirmation message at the top of the form.</w:t>
-      </w:r>
-      <w:r>
-        <w:t xml:space="preserve"> </w:t>
-      </w:r>
-      <w:r>
-        <w:t xml:space="preserve">depending on screen size it can just look like you </w:t>
-      </w:r>
-      <w:r>
-        <w:t xml:space="preserve">just </w:t>
-      </w:r>
-      <w:r>
-        <w:t xml:space="preserve">reset your enter mark form </w:t>
-      </w:r>
-      <w:r>
-        <w:t>when y</w:t>
-      </w:r>
-      <w:r>
-        <w:t xml:space="preserve">ou </w:t>
+      <w:pPr>
+        <w:rPr>
+          <w:highlight w:val="yellow"/>
+        </w:rPr>
+      </w:pPr>
+      <w:r>
+        <w:rPr>
+          <w:highlight w:val="yellow"/>
+        </w:rPr>
+        <w:t xml:space="preserve">Assign Mark - I think we should put the confirmation message at the top of the form. depending on screen size it can just look like you just reset your enter mark form when you </w:t>
       </w:r>
       <w:proofErr w:type="gramStart"/>
       <w:r>
+        <w:rPr>
+          <w:highlight w:val="yellow"/>
+        </w:rPr>
         <w:t>have to</w:t>
       </w:r>
       <w:proofErr w:type="gramEnd"/>
       <w:r>
+        <w:rPr>
+          <w:highlight w:val="yellow"/>
+        </w:rPr>
         <w:t xml:space="preserve"> scroll to the bottom to see the confirmation.</w:t>
       </w:r>
     </w:p>
@@ -70,21 +63,24 @@
           <w:ilvl w:val="0"/>
           <w:numId w:val="4"/>
         </w:numPr>
-      </w:pPr>
-      <w:r>
-        <w:t xml:space="preserve">Assign mark - </w:t>
-      </w:r>
-      <w:r>
-        <w:t>Maybe we also need to make a note that you need to reset the form to enter another student?  cause it does not reset correctly until you hit the reset button.</w:t>
-      </w:r>
-      <w:r>
-        <w:t xml:space="preserve">  </w:t>
-      </w:r>
-      <w:r>
-        <w:t>It looks reset but you get no options until you hit reset...</w:t>
-      </w:r>
-      <w:r>
-        <w:t>either fix that so it works or make note for use.</w:t>
+        <w:rPr>
+          <w:highlight w:val="yellow"/>
+        </w:rPr>
+      </w:pPr>
+      <w:r>
+        <w:rPr>
+          <w:highlight w:val="yellow"/>
+        </w:rPr>
+        <w:t>Assign mark - Maybe we also need to make a note that you need to reset the form to enter another student?  cause it does not reset correctly until you hit the reset button.  It looks reset but you get no options until you hit reset...either fix that so it works or make note for use.</w:t>
+      </w:r>
+      <w:r>
+        <w:rPr>
+          <w:highlight w:val="yellow"/>
+        </w:rPr>
+        <w:t xml:space="preserve"> </w:t>
+      </w:r>
+      <w:r>
+        <w:t>JG</w:t>
       </w:r>
     </w:p>
     <w:p/>
@@ -109,28 +105,57 @@
           <w:ilvl w:val="0"/>
           <w:numId w:val="4"/>
         </w:numPr>
-      </w:pPr>
-      <w:r>
+        <w:rPr>
+          <w:highlight w:val="yellow"/>
+        </w:rPr>
+      </w:pPr>
+      <w:r>
+        <w:rPr>
+          <w:highlight w:val="yellow"/>
+        </w:rPr>
         <w:t>w</w:t>
       </w:r>
       <w:r>
+        <w:rPr>
+          <w:highlight w:val="yellow"/>
+        </w:rPr>
         <w:t xml:space="preserve">hen there is no report card available the screen displayed needs to be better.  it has no header and repeats the error and there </w:t>
       </w:r>
       <w:r>
+        <w:rPr>
+          <w:highlight w:val="yellow"/>
+        </w:rPr>
         <w:t>are</w:t>
       </w:r>
       <w:r>
+        <w:rPr>
+          <w:highlight w:val="yellow"/>
+        </w:rPr>
         <w:t xml:space="preserve"> no instructions for the user.</w:t>
       </w:r>
-    </w:p>
-    <w:p/>
-    <w:p>
-      <w:r>
-        <w:t>Also, when student is successfully assigned to a course the confirmation message says student ID not name</w:t>
-      </w:r>
-      <w:r>
-        <w:t>.  Need to add name of student to the confirmation message.</w:t>
-      </w:r>
+      <w:r>
+        <w:rPr>
+          <w:highlight w:val="yellow"/>
+        </w:rPr>
+        <w:t xml:space="preserve"> </w:t>
+      </w:r>
+      <w:r>
+        <w:t>JG</w:t>
+      </w:r>
+    </w:p>
+    <w:p/>
+    <w:p>
+      <w:r>
+        <w:rPr>
+          <w:highlight w:val="yellow"/>
+        </w:rPr>
+        <w:t>Also, when student is successfully assigned to a course the confirmation message says student ID not name.  Need to add name of student to the confirmation message.</w:t>
+      </w:r>
+      <w:r>
+        <w:t xml:space="preserve"> JG</w:t>
+      </w:r>
+      <w:bookmarkStart w:id="0" w:name="_GoBack"/>
+      <w:bookmarkEnd w:id="0"/>
     </w:p>
     <w:p>
       <w:pPr>
@@ -226,8 +251,6 @@
       <w:r>
         <w:t xml:space="preserve"> SC</w:t>
       </w:r>
-      <w:bookmarkStart w:id="0" w:name="_GoBack"/>
-      <w:bookmarkEnd w:id="0"/>
     </w:p>
     <w:p/>
     <w:p>

</xml_diff>

<commit_message>
More changes. Fixed assign course button. View IEP has a back button yet the display report card page requires a reload of the data.
</commit_message>
<xml_diff>
--- a/NeedsFixNow.docx
+++ b/NeedsFixNow.docx
@@ -154,8 +154,6 @@
       <w:r>
         <w:t xml:space="preserve"> JG</w:t>
       </w:r>
-      <w:bookmarkStart w:id="0" w:name="_GoBack"/>
-      <w:bookmarkEnd w:id="0"/>
     </w:p>
     <w:p>
       <w:pPr>
@@ -164,21 +162,24 @@
           <w:ilvl w:val="0"/>
           <w:numId w:val="1"/>
         </w:numPr>
-      </w:pPr>
-      <w:r>
-        <w:t xml:space="preserve">Same </w:t>
-      </w:r>
-      <w:r>
-        <w:t>confirmation page</w:t>
-      </w:r>
-      <w:r>
-        <w:t xml:space="preserve"> has a try again button</w:t>
-      </w:r>
-      <w:r>
-        <w:t xml:space="preserve"> when successful</w:t>
-      </w:r>
-      <w:r>
-        <w:t>, maybe that would be better read as assign another?</w:t>
+        <w:rPr>
+          <w:highlight w:val="yellow"/>
+        </w:rPr>
+      </w:pPr>
+      <w:r>
+        <w:rPr>
+          <w:highlight w:val="yellow"/>
+        </w:rPr>
+        <w:t>Same confirmation page has a try again button when successful, maybe that would be better read as assign another?</w:t>
+      </w:r>
+      <w:r>
+        <w:rPr>
+          <w:highlight w:val="yellow"/>
+        </w:rPr>
+        <w:t xml:space="preserve"> </w:t>
+      </w:r>
+      <w:r>
+        <w:t>JG</w:t>
       </w:r>
     </w:p>
     <w:p>
@@ -188,19 +189,18 @@
           <w:ilvl w:val="0"/>
           <w:numId w:val="1"/>
         </w:numPr>
-      </w:pPr>
-      <w:r>
-        <w:t xml:space="preserve">Same </w:t>
-      </w:r>
-      <w:r>
-        <w:t>confirmation page</w:t>
-      </w:r>
-      <w:r>
-        <w:t xml:space="preserve"> has</w:t>
-      </w:r>
-      <w:r>
-        <w:t xml:space="preserve"> no bottom nav.</w:t>
-      </w:r>
+        <w:rPr>
+          <w:highlight w:val="yellow"/>
+        </w:rPr>
+      </w:pPr>
+      <w:r>
+        <w:rPr>
+          <w:highlight w:val="yellow"/>
+        </w:rPr>
+        <w:t>Same confirmation page has no bottom nav.</w:t>
+      </w:r>
+      <w:bookmarkStart w:id="0" w:name="_GoBack"/>
+      <w:bookmarkEnd w:id="0"/>
     </w:p>
     <w:p/>
     <w:p>

</xml_diff>

<commit_message>
changes to IEP CSS
</commit_message>
<xml_diff>
--- a/NeedsFixNow.docx
+++ b/NeedsFixNow.docx
@@ -86,16 +86,25 @@
     <w:p/>
     <w:p>
       <w:r>
+        <w:rPr>
+          <w:highlight w:val="yellow"/>
+        </w:rPr>
         <w:t xml:space="preserve">View report card still needs the </w:t>
       </w:r>
       <w:r>
-        <w:t>dates</w:t>
-      </w:r>
-      <w:r>
-        <w:t xml:space="preserve"> set </w:t>
-      </w:r>
-      <w:r>
+        <w:rPr>
+          <w:highlight w:val="yellow"/>
+        </w:rPr>
+        <w:t xml:space="preserve">dates set </w:t>
+      </w:r>
+      <w:r>
+        <w:rPr>
+          <w:highlight w:val="yellow"/>
+        </w:rPr>
         <w:t>so the current year is the default.</w:t>
+      </w:r>
+      <w:r>
+        <w:t xml:space="preserve"> JG</w:t>
       </w:r>
     </w:p>
     <w:p>
@@ -260,210 +269,59 @@
         <w:t xml:space="preserve"> SC</w:t>
       </w:r>
     </w:p>
-    <w:p/>
-    <w:p>
-      <w:r>
-        <w:rPr>
-          <w:highlight w:val="yellow"/>
-        </w:rPr>
-        <w:t>CSS for editing student details needs more work, the button , the grade, parent/guardian and the school are all out of CSS</w:t>
-      </w:r>
-      <w:r>
-        <w:t xml:space="preserve"> SC</w:t>
-      </w:r>
-    </w:p>
-    <w:p/>
-    <w:p>
-      <w:r>
-        <w:t>Consider consistent sizing and font for all error and success messages.</w:t>
-      </w:r>
-      <w:r>
-        <w:t xml:space="preserve"> </w:t>
-      </w:r>
-      <w:r>
-        <w:t xml:space="preserve"> Make error messages red?</w:t>
-      </w:r>
-    </w:p>
-    <w:p/>
-    <w:p>
-      <w:bookmarkStart w:id="0" w:name="_GoBack"/>
+    <w:p>
       <w:proofErr w:type="spellStart"/>
       <w:r>
-        <w:lastRenderedPageBreak/>
-        <w:t>insertStudent</w:t>
+        <w:rPr>
+          <w:highlight w:val="yellow"/>
+        </w:rPr>
+        <w:t>DeleteEnrollment</w:t>
       </w:r>
       <w:proofErr w:type="spellEnd"/>
       <w:r>
-        <w:t xml:space="preserve"> </w:t>
-      </w:r>
-      <w:r>
-        <w:t>is</w:t>
-      </w:r>
-      <w:r>
-        <w:t xml:space="preserve"> naked.  No CSS whatsoever.  No nav bar or anything.</w:t>
-      </w:r>
-    </w:p>
-    <w:bookmarkEnd w:id="0"/>
-    <w:p/>
-    <w:p>
-      <w:r>
-        <w:rPr>
-          <w:highlight w:val="yellow"/>
-        </w:rPr>
-        <w:t>A</w:t>
-      </w:r>
-      <w:r>
-        <w:rPr>
-          <w:highlight w:val="yellow"/>
-        </w:rPr>
-        <w:t>s</w:t>
-      </w:r>
-      <w:r>
-        <w:rPr>
-          <w:highlight w:val="yellow"/>
-        </w:rPr>
-        <w:t>sign Course error page has no nav bar.</w:t>
-      </w:r>
-      <w:r>
-        <w:t xml:space="preserve"> </w:t>
-      </w:r>
-    </w:p>
-    <w:p>
-      <w:r>
-        <w:t>IEP is still needs CSS</w:t>
-      </w:r>
-    </w:p>
-    <w:p/>
-    <w:p>
-      <w:r>
-        <w:rPr>
-          <w:highlight w:val="yellow"/>
-        </w:rPr>
-        <w:t>View student history still lacks CSS.</w:t>
-      </w:r>
-      <w:r>
-        <w:t xml:space="preserve"> </w:t>
-      </w:r>
-      <w:r>
-        <w:t>SC</w:t>
-      </w:r>
-    </w:p>
-    <w:p>
-      <w:r>
-        <w:t>View student history error message has no CSS</w:t>
-      </w:r>
-      <w:r>
-        <w:t xml:space="preserve"> &amp; </w:t>
+        <w:rPr>
+          <w:highlight w:val="yellow"/>
+        </w:rPr>
+        <w:t xml:space="preserve"> needs fix on confirmation page, has an </w:t>
       </w:r>
       <w:proofErr w:type="spellStart"/>
       <w:r>
-        <w:t>goBack</w:t>
+        <w:rPr>
+          <w:highlight w:val="yellow"/>
+        </w:rPr>
+        <w:t>echos</w:t>
       </w:r>
       <w:proofErr w:type="spellEnd"/>
       <w:r>
-        <w:t xml:space="preserve"> does not work</w:t>
-      </w:r>
-    </w:p>
-    <w:p/>
-    <w:p>
-      <w:r>
-        <w:rPr>
-          <w:highlight w:val="yellow"/>
-        </w:rPr>
-        <w:t>request student history also lacks CSS</w:t>
-      </w:r>
-      <w:r>
-        <w:t xml:space="preserve"> SC</w:t>
-      </w:r>
-    </w:p>
-    <w:p>
-      <w:r>
-        <w:t>Display student subject average no CSS if error, and go back button does not work on either</w:t>
-      </w:r>
-    </w:p>
-    <w:p>
-      <w:r>
-        <w:t xml:space="preserve">Assign student to a course page is not </w:t>
-      </w:r>
-      <w:proofErr w:type="spellStart"/>
-      <w:r>
-        <w:t>CSSd</w:t>
-      </w:r>
-      <w:proofErr w:type="spellEnd"/>
-      <w:r>
-        <w:t xml:space="preserve"> inline with the other pages.</w:t>
-      </w:r>
-    </w:p>
-    <w:p/>
-    <w:p>
-      <w:pPr>
-        <w:rPr>
-          <w:rFonts w:ascii="Segoe UI Emoji" w:hAnsi="Segoe UI Emoji" w:cs="Segoe UI Emoji"/>
-        </w:rPr>
-      </w:pPr>
-      <w:proofErr w:type="spellStart"/>
-      <w:r>
-        <w:rPr>
-          <w:highlight w:val="yellow"/>
-        </w:rPr>
-        <w:t>AddUser</w:t>
-      </w:r>
-      <w:proofErr w:type="spellEnd"/>
-      <w:r>
-        <w:rPr>
-          <w:highlight w:val="yellow"/>
-        </w:rPr>
-        <w:t xml:space="preserve"> page, needs bottom Nav bar, remove the Return Home button (won't be needed when we have a nav bar </w:t>
-      </w:r>
-      <w:r>
-        <w:rPr>
-          <w:rFonts w:ascii="Segoe UI Emoji" w:hAnsi="Segoe UI Emoji" w:cs="Segoe UI Emoji"/>
-          <w:highlight w:val="yellow"/>
-        </w:rPr>
-        <w:t>🙂</w:t>
-      </w:r>
-      <w:r>
-        <w:rPr>
-          <w:rFonts w:ascii="Segoe UI Emoji" w:hAnsi="Segoe UI Emoji" w:cs="Segoe UI Emoji"/>
-        </w:rPr>
-        <w:t xml:space="preserve"> </w:t>
-      </w:r>
-      <w:proofErr w:type="spellStart"/>
-      <w:r>
-        <w:rPr>
-          <w:rFonts w:ascii="Segoe UI Emoji" w:hAnsi="Segoe UI Emoji" w:cs="Segoe UI Emoji"/>
-        </w:rPr>
-        <w:t>sc</w:t>
-      </w:r>
-      <w:proofErr w:type="spellEnd"/>
-    </w:p>
-    <w:p/>
-    <w:p>
-      <w:r>
-        <w:t xml:space="preserve">remove the edit student from the nav and make the </w:t>
-      </w:r>
-      <w:r>
-        <w:rPr>
-          <w:highlight w:val="yellow"/>
-        </w:rPr>
-        <w:t>search student say Search/Edit Student</w:t>
-      </w:r>
-    </w:p>
-    <w:p/>
-    <w:p>
-      <w:proofErr w:type="spellStart"/>
-      <w:r>
-        <w:rPr>
-          <w:highlight w:val="yellow"/>
-        </w:rPr>
-        <w:t>assignCourse</w:t>
-      </w:r>
-      <w:proofErr w:type="spellEnd"/>
-      <w:r>
-        <w:rPr>
-          <w:highlight w:val="yellow"/>
-        </w:rPr>
-        <w:t xml:space="preserve"> has no bottom nav bar</w:t>
+        <w:rPr>
+          <w:highlight w:val="yellow"/>
+        </w:rPr>
+        <w:t xml:space="preserve"> showing</w:t>
+      </w:r>
+      <w:r>
+        <w:t xml:space="preserve"> JG</w:t>
+      </w:r>
+    </w:p>
+    <w:p>
+      <w:r>
+        <w:rPr>
+          <w:highlight w:val="yellow"/>
+        </w:rPr>
+        <w:t xml:space="preserve">CSS for editing student details needs more work, the </w:t>
+      </w:r>
+      <w:proofErr w:type="gramStart"/>
+      <w:r>
+        <w:rPr>
+          <w:highlight w:val="yellow"/>
+        </w:rPr>
+        <w:t>button ,</w:t>
+      </w:r>
+      <w:proofErr w:type="gramEnd"/>
+      <w:r>
+        <w:rPr>
+          <w:highlight w:val="yellow"/>
+        </w:rPr>
+        <w:t xml:space="preserve"> the grade, parent/guardian and the school are all out of CSS</w:t>
       </w:r>
       <w:r>
         <w:t xml:space="preserve"> SC</w:t>
@@ -471,7 +329,220 @@
     </w:p>
     <w:p/>
     <w:p/>
+    <w:p>
+      <w:proofErr w:type="spellStart"/>
+      <w:r>
+        <w:rPr>
+          <w:highlight w:val="yellow"/>
+        </w:rPr>
+        <w:t>insertStudent</w:t>
+      </w:r>
+      <w:proofErr w:type="spellEnd"/>
+      <w:r>
+        <w:rPr>
+          <w:highlight w:val="yellow"/>
+        </w:rPr>
+        <w:t xml:space="preserve"> is naked.  No CSS whatsoever.  No nav bar or anything.</w:t>
+      </w:r>
+      <w:r>
+        <w:t xml:space="preserve"> SC</w:t>
+      </w:r>
+    </w:p>
     <w:p/>
+    <w:p>
+      <w:r>
+        <w:rPr>
+          <w:highlight w:val="yellow"/>
+        </w:rPr>
+        <w:t>A</w:t>
+      </w:r>
+      <w:r>
+        <w:rPr>
+          <w:highlight w:val="yellow"/>
+        </w:rPr>
+        <w:t>s</w:t>
+      </w:r>
+      <w:r>
+        <w:rPr>
+          <w:highlight w:val="yellow"/>
+        </w:rPr>
+        <w:t>sign Course error page has no nav bar.</w:t>
+      </w:r>
+      <w:r>
+        <w:t xml:space="preserve"> </w:t>
+      </w:r>
+    </w:p>
+    <w:p/>
+    <w:p>
+      <w:r>
+        <w:rPr>
+          <w:highlight w:val="yellow"/>
+        </w:rPr>
+        <w:t>View student history still lacks CSS.</w:t>
+      </w:r>
+      <w:r>
+        <w:t xml:space="preserve"> </w:t>
+      </w:r>
+      <w:r>
+        <w:t>SC</w:t>
+      </w:r>
+    </w:p>
+    <w:p>
+      <w:r>
+        <w:rPr>
+          <w:highlight w:val="yellow"/>
+        </w:rPr>
+        <w:t>request student history also lacks CSS</w:t>
+      </w:r>
+      <w:r>
+        <w:t xml:space="preserve"> SC</w:t>
+      </w:r>
+    </w:p>
+    <w:p/>
+    <w:p>
+      <w:pPr>
+        <w:rPr>
+          <w:rFonts w:ascii="Segoe UI Emoji" w:hAnsi="Segoe UI Emoji" w:cs="Segoe UI Emoji"/>
+        </w:rPr>
+      </w:pPr>
+      <w:proofErr w:type="spellStart"/>
+      <w:r>
+        <w:rPr>
+          <w:highlight w:val="yellow"/>
+        </w:rPr>
+        <w:t>AddUser</w:t>
+      </w:r>
+      <w:proofErr w:type="spellEnd"/>
+      <w:r>
+        <w:rPr>
+          <w:highlight w:val="yellow"/>
+        </w:rPr>
+        <w:t xml:space="preserve"> page, needs bottom Nav bar, remove the Return Home button (won't be needed when we have a nav bar </w:t>
+      </w:r>
+      <w:r>
+        <w:rPr>
+          <w:rFonts w:ascii="Segoe UI Emoji" w:hAnsi="Segoe UI Emoji" w:cs="Segoe UI Emoji"/>
+          <w:highlight w:val="yellow"/>
+        </w:rPr>
+        <w:t>🙂</w:t>
+      </w:r>
+      <w:r>
+        <w:rPr>
+          <w:rFonts w:ascii="Segoe UI Emoji" w:hAnsi="Segoe UI Emoji" w:cs="Segoe UI Emoji"/>
+        </w:rPr>
+        <w:t xml:space="preserve"> </w:t>
+      </w:r>
+      <w:proofErr w:type="spellStart"/>
+      <w:r>
+        <w:rPr>
+          <w:rFonts w:ascii="Segoe UI Emoji" w:hAnsi="Segoe UI Emoji" w:cs="Segoe UI Emoji"/>
+        </w:rPr>
+        <w:t>sc</w:t>
+      </w:r>
+      <w:proofErr w:type="spellEnd"/>
+    </w:p>
+    <w:p/>
+    <w:p>
+      <w:r>
+        <w:rPr>
+          <w:highlight w:val="yellow"/>
+        </w:rPr>
+        <w:t xml:space="preserve">remove the edit student from the nav and make the search student </w:t>
+      </w:r>
+      <w:r>
+        <w:rPr>
+          <w:highlight w:val="yellow"/>
+        </w:rPr>
+        <w:t>say Search/Edit Student</w:t>
+      </w:r>
+      <w:r>
+        <w:t xml:space="preserve"> SM</w:t>
+      </w:r>
+    </w:p>
+    <w:p/>
+    <w:p>
+      <w:proofErr w:type="spellStart"/>
+      <w:r>
+        <w:rPr>
+          <w:highlight w:val="yellow"/>
+        </w:rPr>
+        <w:t>assignCourse</w:t>
+      </w:r>
+      <w:proofErr w:type="spellEnd"/>
+      <w:r>
+        <w:rPr>
+          <w:highlight w:val="yellow"/>
+        </w:rPr>
+        <w:t xml:space="preserve"> has no bottom nav bar</w:t>
+      </w:r>
+      <w:r>
+        <w:t xml:space="preserve"> SC</w:t>
+      </w:r>
+    </w:p>
+    <w:p/>
+    <w:p/>
+    <w:p>
+      <w:r>
+        <w:t>Consider consistent sizing and font for all error and success messages.</w:t>
+      </w:r>
+      <w:r>
+        <w:t xml:space="preserve"> </w:t>
+      </w:r>
+      <w:r>
+        <w:t xml:space="preserve"> Make error messages red?</w:t>
+      </w:r>
+    </w:p>
+    <w:p>
+      <w:bookmarkStart w:id="0" w:name="_GoBack"/>
+      <w:bookmarkEnd w:id="0"/>
+      <w:r>
+        <w:t xml:space="preserve">IEP is still needs </w:t>
+      </w:r>
+      <w:r>
+        <w:t>formatting to read it</w:t>
+      </w:r>
+    </w:p>
+    <w:p>
+      <w:r>
+        <w:t xml:space="preserve">View student history error message has no CSS &amp; </w:t>
+      </w:r>
+      <w:proofErr w:type="spellStart"/>
+      <w:r>
+        <w:t>goBack</w:t>
+      </w:r>
+      <w:proofErr w:type="spellEnd"/>
+      <w:r>
+        <w:t xml:space="preserve"> does not work</w:t>
+      </w:r>
+    </w:p>
+    <w:p>
+      <w:proofErr w:type="spellStart"/>
+      <w:r>
+        <w:t>confirmStudent</w:t>
+      </w:r>
+      <w:proofErr w:type="spellEnd"/>
+      <w:r>
+        <w:t xml:space="preserve"> page needs CSS</w:t>
+      </w:r>
+    </w:p>
+    <w:p>
+      <w:r>
+        <w:t>Display student subject average no CSS if error, and go back button does not work on either</w:t>
+      </w:r>
+    </w:p>
+    <w:p>
+      <w:r>
+        <w:t xml:space="preserve">Assign student to a course page is not </w:t>
+      </w:r>
+      <w:proofErr w:type="spellStart"/>
+      <w:r>
+        <w:t>CSSd</w:t>
+      </w:r>
+      <w:proofErr w:type="spellEnd"/>
+      <w:r>
+        <w:t xml:space="preserve"> inline with the other pages.</w:t>
+      </w:r>
+    </w:p>
     <w:p/>
     <w:sectPr>
       <w:pgSz w:w="12240" w:h="15840"/>

</xml_diff>

<commit_message>
Updated doc for errors
</commit_message>
<xml_diff>
--- a/NeedsFixNow.docx
+++ b/NeedsFixNow.docx
@@ -480,8 +480,24 @@
       </w:r>
     </w:p>
     <w:p/>
+    <w:p>
+      <w:r>
+        <w:rPr>
+          <w:highlight w:val="yellow"/>
+        </w:rPr>
+        <w:t>IEP is still needs formatting to read it</w:t>
+      </w:r>
+    </w:p>
     <w:p/>
-    <w:p>
+    <w:p/>
+    <w:p>
+      <w:pPr>
+        <w:pStyle w:val="ListParagraph"/>
+        <w:numPr>
+          <w:ilvl w:val="0"/>
+          <w:numId w:val="6"/>
+        </w:numPr>
+      </w:pPr>
       <w:r>
         <w:t>Consider consistent sizing and font for all error and success messages.</w:t>
       </w:r>
@@ -493,54 +509,129 @@
       </w:r>
     </w:p>
     <w:p>
+      <w:pPr>
+        <w:pStyle w:val="ListParagraph"/>
+        <w:numPr>
+          <w:ilvl w:val="0"/>
+          <w:numId w:val="6"/>
+        </w:numPr>
+      </w:pPr>
+      <w:r>
+        <w:t xml:space="preserve">View student history error message has no CSS &amp; </w:t>
+      </w:r>
+      <w:proofErr w:type="spellStart"/>
+      <w:r>
+        <w:t>goBack</w:t>
+      </w:r>
+      <w:proofErr w:type="spellEnd"/>
+      <w:r>
+        <w:t xml:space="preserve"> does not work</w:t>
+      </w:r>
+    </w:p>
+    <w:p>
+      <w:pPr>
+        <w:pStyle w:val="ListParagraph"/>
+        <w:numPr>
+          <w:ilvl w:val="0"/>
+          <w:numId w:val="6"/>
+        </w:numPr>
+      </w:pPr>
+      <w:proofErr w:type="spellStart"/>
+      <w:r>
+        <w:t>confirmStudent</w:t>
+      </w:r>
+      <w:proofErr w:type="spellEnd"/>
+      <w:r>
+        <w:t xml:space="preserve"> page needs CSS</w:t>
+      </w:r>
+      <w:r>
+        <w:t xml:space="preserve">.  </w:t>
+      </w:r>
+      <w:r>
+        <w:t>CSS mostly done, could use smaller container if it won’t mess up other containers in the page.</w:t>
+      </w:r>
       <w:bookmarkStart w:id="0" w:name="_GoBack"/>
       <w:bookmarkEnd w:id="0"/>
-      <w:r>
-        <w:t xml:space="preserve">IEP is still needs </w:t>
-      </w:r>
-      <w:r>
-        <w:t>formatting to read it</w:t>
-      </w:r>
-    </w:p>
-    <w:p>
-      <w:r>
-        <w:t xml:space="preserve">View student history error message has no CSS &amp; </w:t>
+    </w:p>
+    <w:p>
+      <w:pPr>
+        <w:pStyle w:val="ListParagraph"/>
+        <w:numPr>
+          <w:ilvl w:val="0"/>
+          <w:numId w:val="6"/>
+        </w:numPr>
+      </w:pPr>
+      <w:r>
+        <w:t>Display student subject average no CSS if error, and go back button does not work on either</w:t>
+      </w:r>
+    </w:p>
+    <w:p>
+      <w:pPr>
+        <w:pStyle w:val="ListParagraph"/>
+        <w:numPr>
+          <w:ilvl w:val="0"/>
+          <w:numId w:val="6"/>
+        </w:numPr>
+      </w:pPr>
+      <w:r>
+        <w:t xml:space="preserve">Assign student to a course page is not </w:t>
       </w:r>
       <w:proofErr w:type="spellStart"/>
       <w:r>
-        <w:t>goBack</w:t>
+        <w:t>CSSd</w:t>
       </w:r>
       <w:proofErr w:type="spellEnd"/>
       <w:r>
-        <w:t xml:space="preserve"> does not work</w:t>
-      </w:r>
-    </w:p>
-    <w:p>
+        <w:t xml:space="preserve"> inline with the other pages.</w:t>
+      </w:r>
+    </w:p>
+    <w:p>
+      <w:pPr>
+        <w:pStyle w:val="ListParagraph"/>
+        <w:numPr>
+          <w:ilvl w:val="0"/>
+          <w:numId w:val="6"/>
+        </w:numPr>
+      </w:pPr>
+      <w:r>
+        <w:t xml:space="preserve">Report card </w:t>
+      </w:r>
       <w:proofErr w:type="spellStart"/>
       <w:r>
-        <w:t>confirmStudent</w:t>
+        <w:t>css</w:t>
       </w:r>
       <w:proofErr w:type="spellEnd"/>
       <w:r>
-        <w:t xml:space="preserve"> page needs CSS</w:t>
-      </w:r>
-    </w:p>
-    <w:p>
-      <w:r>
-        <w:t>Display student subject average no CSS if error, and go back button does not work on either</w:t>
-      </w:r>
-    </w:p>
-    <w:p>
-      <w:r>
-        <w:t xml:space="preserve">Assign student to a course page is not </w:t>
-      </w:r>
+        <w:t xml:space="preserve"> still small issues</w:t>
+      </w:r>
+    </w:p>
+    <w:p>
+      <w:pPr>
+        <w:pStyle w:val="ListParagraph"/>
+        <w:numPr>
+          <w:ilvl w:val="0"/>
+          <w:numId w:val="6"/>
+        </w:numPr>
+      </w:pPr>
       <w:proofErr w:type="spellStart"/>
       <w:r>
-        <w:t>CSSd</w:t>
+        <w:t>addUser</w:t>
       </w:r>
       <w:proofErr w:type="spellEnd"/>
       <w:r>
-        <w:t xml:space="preserve"> inline with the other pages.</w:t>
+        <w:t xml:space="preserve"> error page needs </w:t>
+      </w:r>
+    </w:p>
+    <w:p>
+      <w:pPr>
+        <w:pStyle w:val="ListParagraph"/>
+        <w:numPr>
+          <w:ilvl w:val="0"/>
+          <w:numId w:val="6"/>
+        </w:numPr>
+      </w:pPr>
+      <w:r>
+        <w:t>IEP title possible change on the student name there</w:t>
       </w:r>
     </w:p>
     <w:p/>
@@ -669,6 +760,119 @@
     </w:lvl>
   </w:abstractNum>
   <w:abstractNum w:abstractNumId="1" w15:restartNumberingAfterBreak="0">
+    <w:nsid w:val="43E14D8A"/>
+    <w:multiLevelType w:val="hybridMultilevel"/>
+    <w:tmpl w:val="E1004718"/>
+    <w:lvl w:ilvl="0" w:tplc="10090001">
+      <w:start w:val="1"/>
+      <w:numFmt w:val="bullet"/>
+      <w:lvlText w:val=""/>
+      <w:lvlJc w:val="left"/>
+      <w:pPr>
+        <w:ind w:left="720" w:hanging="360"/>
+      </w:pPr>
+      <w:rPr>
+        <w:rFonts w:ascii="Symbol" w:hAnsi="Symbol" w:hint="default"/>
+      </w:rPr>
+    </w:lvl>
+    <w:lvl w:ilvl="1" w:tplc="10090003" w:tentative="1">
+      <w:start w:val="1"/>
+      <w:numFmt w:val="bullet"/>
+      <w:lvlText w:val="o"/>
+      <w:lvlJc w:val="left"/>
+      <w:pPr>
+        <w:ind w:left="1440" w:hanging="360"/>
+      </w:pPr>
+      <w:rPr>
+        <w:rFonts w:ascii="Courier New" w:hAnsi="Courier New" w:cs="Courier New" w:hint="default"/>
+      </w:rPr>
+    </w:lvl>
+    <w:lvl w:ilvl="2" w:tplc="10090005" w:tentative="1">
+      <w:start w:val="1"/>
+      <w:numFmt w:val="bullet"/>
+      <w:lvlText w:val=""/>
+      <w:lvlJc w:val="left"/>
+      <w:pPr>
+        <w:ind w:left="2160" w:hanging="360"/>
+      </w:pPr>
+      <w:rPr>
+        <w:rFonts w:ascii="Wingdings" w:hAnsi="Wingdings" w:hint="default"/>
+      </w:rPr>
+    </w:lvl>
+    <w:lvl w:ilvl="3" w:tplc="10090001" w:tentative="1">
+      <w:start w:val="1"/>
+      <w:numFmt w:val="bullet"/>
+      <w:lvlText w:val=""/>
+      <w:lvlJc w:val="left"/>
+      <w:pPr>
+        <w:ind w:left="2880" w:hanging="360"/>
+      </w:pPr>
+      <w:rPr>
+        <w:rFonts w:ascii="Symbol" w:hAnsi="Symbol" w:hint="default"/>
+      </w:rPr>
+    </w:lvl>
+    <w:lvl w:ilvl="4" w:tplc="10090003" w:tentative="1">
+      <w:start w:val="1"/>
+      <w:numFmt w:val="bullet"/>
+      <w:lvlText w:val="o"/>
+      <w:lvlJc w:val="left"/>
+      <w:pPr>
+        <w:ind w:left="3600" w:hanging="360"/>
+      </w:pPr>
+      <w:rPr>
+        <w:rFonts w:ascii="Courier New" w:hAnsi="Courier New" w:cs="Courier New" w:hint="default"/>
+      </w:rPr>
+    </w:lvl>
+    <w:lvl w:ilvl="5" w:tplc="10090005" w:tentative="1">
+      <w:start w:val="1"/>
+      <w:numFmt w:val="bullet"/>
+      <w:lvlText w:val=""/>
+      <w:lvlJc w:val="left"/>
+      <w:pPr>
+        <w:ind w:left="4320" w:hanging="360"/>
+      </w:pPr>
+      <w:rPr>
+        <w:rFonts w:ascii="Wingdings" w:hAnsi="Wingdings" w:hint="default"/>
+      </w:rPr>
+    </w:lvl>
+    <w:lvl w:ilvl="6" w:tplc="10090001" w:tentative="1">
+      <w:start w:val="1"/>
+      <w:numFmt w:val="bullet"/>
+      <w:lvlText w:val=""/>
+      <w:lvlJc w:val="left"/>
+      <w:pPr>
+        <w:ind w:left="5040" w:hanging="360"/>
+      </w:pPr>
+      <w:rPr>
+        <w:rFonts w:ascii="Symbol" w:hAnsi="Symbol" w:hint="default"/>
+      </w:rPr>
+    </w:lvl>
+    <w:lvl w:ilvl="7" w:tplc="10090003" w:tentative="1">
+      <w:start w:val="1"/>
+      <w:numFmt w:val="bullet"/>
+      <w:lvlText w:val="o"/>
+      <w:lvlJc w:val="left"/>
+      <w:pPr>
+        <w:ind w:left="5760" w:hanging="360"/>
+      </w:pPr>
+      <w:rPr>
+        <w:rFonts w:ascii="Courier New" w:hAnsi="Courier New" w:cs="Courier New" w:hint="default"/>
+      </w:rPr>
+    </w:lvl>
+    <w:lvl w:ilvl="8" w:tplc="10090005" w:tentative="1">
+      <w:start w:val="1"/>
+      <w:numFmt w:val="bullet"/>
+      <w:lvlText w:val=""/>
+      <w:lvlJc w:val="left"/>
+      <w:pPr>
+        <w:ind w:left="6480" w:hanging="360"/>
+      </w:pPr>
+      <w:rPr>
+        <w:rFonts w:ascii="Wingdings" w:hAnsi="Wingdings" w:hint="default"/>
+      </w:rPr>
+    </w:lvl>
+  </w:abstractNum>
+  <w:abstractNum w:abstractNumId="2" w15:restartNumberingAfterBreak="0">
     <w:nsid w:val="50CC608E"/>
     <w:multiLevelType w:val="hybridMultilevel"/>
     <w:tmpl w:val="0BA073A2"/>
@@ -781,7 +985,7 @@
       </w:rPr>
     </w:lvl>
   </w:abstractNum>
-  <w:abstractNum w:abstractNumId="2" w15:restartNumberingAfterBreak="0">
+  <w:abstractNum w:abstractNumId="3" w15:restartNumberingAfterBreak="0">
     <w:nsid w:val="64001424"/>
     <w:multiLevelType w:val="hybridMultilevel"/>
     <w:tmpl w:val="FC6441AA"/>
@@ -894,7 +1098,7 @@
       </w:rPr>
     </w:lvl>
   </w:abstractNum>
-  <w:abstractNum w:abstractNumId="3" w15:restartNumberingAfterBreak="0">
+  <w:abstractNum w:abstractNumId="4" w15:restartNumberingAfterBreak="0">
     <w:nsid w:val="65996F37"/>
     <w:multiLevelType w:val="hybridMultilevel"/>
     <w:tmpl w:val="D4EE479A"/>
@@ -1007,7 +1211,7 @@
       </w:rPr>
     </w:lvl>
   </w:abstractNum>
-  <w:abstractNum w:abstractNumId="4" w15:restartNumberingAfterBreak="0">
+  <w:abstractNum w:abstractNumId="5" w15:restartNumberingAfterBreak="0">
     <w:nsid w:val="7FF5381C"/>
     <w:multiLevelType w:val="hybridMultilevel"/>
     <w:tmpl w:val="A7641D9E"/>
@@ -1120,18 +1324,21 @@
     </w:lvl>
   </w:abstractNum>
   <w:num w:numId="1">
-    <w:abstractNumId w:val="3"/>
+    <w:abstractNumId w:val="4"/>
   </w:num>
   <w:num w:numId="2">
     <w:abstractNumId w:val="0"/>
   </w:num>
   <w:num w:numId="3">
-    <w:abstractNumId w:val="4"/>
+    <w:abstractNumId w:val="5"/>
   </w:num>
   <w:num w:numId="4">
+    <w:abstractNumId w:val="3"/>
+  </w:num>
+  <w:num w:numId="5">
     <w:abstractNumId w:val="2"/>
   </w:num>
-  <w:num w:numId="5">
+  <w:num w:numId="6">
     <w:abstractNumId w:val="1"/>
   </w:num>
 </w:numbering>

</xml_diff>

<commit_message>
More changes. Fixed list of courses in search courses to sort by most recent years.
</commit_message>
<xml_diff>
--- a/NeedsFixNow.docx
+++ b/NeedsFixNow.docx
@@ -171,8 +171,14 @@
           <w:ilvl w:val="0"/>
           <w:numId w:val="6"/>
         </w:numPr>
-      </w:pPr>
-      <w:r>
+        <w:rPr>
+          <w:highlight w:val="yellow"/>
+        </w:rPr>
+      </w:pPr>
+      <w:r>
+        <w:rPr>
+          <w:highlight w:val="yellow"/>
+        </w:rPr>
         <w:t>Un-enroll sort list in reverse order so most recent years are at top of drop down</w:t>
       </w:r>
     </w:p>
@@ -200,6 +206,8 @@
         </w:rPr>
         <w:t>needs CSS</w:t>
       </w:r>
+      <w:bookmarkStart w:id="0" w:name="_GoBack"/>
+      <w:bookmarkEnd w:id="0"/>
     </w:p>
     <w:p>
       <w:pPr>
@@ -317,7 +325,6 @@
           <w:lang w:eastAsia="en-CA"/>
         </w:rPr>
       </w:pPr>
-      <w:bookmarkStart w:id="0" w:name="_GoBack"/>
       <w:r>
         <w:rPr>
           <w:rFonts w:ascii="Courier New" w:eastAsia="Times New Roman" w:hAnsi="Courier New" w:cs="Courier New"/>
@@ -486,7 +493,6 @@
         <w:t>&gt;";</w:t>
       </w:r>
     </w:p>
-    <w:bookmarkEnd w:id="0"/>
     <w:p/>
     <w:p/>
     <w:p/>

</xml_diff>